<commit_message>
Vision Document Template - updated
(2): Positioning: Zachary Bruce
(3): Stakeholder description: Louisa-Lina Meziane, Haris Mahmood
(4): Product overview: Zayneb Mehdi, Carson Senthilkumar
(5): Product features: Victoria Castelli, Khaled Owaida
(6): Risk & feasibility: Wassim Nijaoui
(7): use case: Ziyi Wang, Jiayi Chen
</commit_message>
<xml_diff>
--- a/Vision Document Template Cypher.docx
+++ b/Vision Document Template Cypher.docx
@@ -58,7 +58,7 @@
           <w:color w:val="000000"/>
           <w:sz w:val="32"/>
           <w:szCs w:val="32"/>
-          <w:lang w:val="en-CA"/>
+          <w:lang w:val="fr-FR"/>
         </w:rPr>
       </w:pPr>
       <w:r>
@@ -69,10 +69,24 @@
           <w:color w:val="000000"/>
           <w:sz w:val="32"/>
           <w:szCs w:val="32"/>
-          <w:lang w:val="en-CA"/>
-        </w:rPr>
-        <w:t>Concordia University</w:t>
-      </w:r>
+          <w:lang w:val="fr-FR"/>
+        </w:rPr>
+        <w:t xml:space="preserve">Concordia </w:t>
+      </w:r>
+      <w:proofErr w:type="spellStart"/>
+      <w:r>
+        <w:rPr>
+          <w:rFonts w:ascii="Times" w:hAnsi="Times"/>
+          <w:b/>
+          <w:bCs/>
+          <w:color w:val="000000"/>
+          <w:sz w:val="32"/>
+          <w:szCs w:val="32"/>
+          <w:lang w:val="fr-FR"/>
+        </w:rPr>
+        <w:t>University</w:t>
+      </w:r>
+      <w:proofErr w:type="spellEnd"/>
     </w:p>
     <w:p>
       <w:pPr>
@@ -81,14 +95,14 @@
         <w:rPr>
           <w:rFonts w:ascii="Times" w:hAnsi="Times"/>
           <w:color w:val="000000"/>
-          <w:lang w:val="en-CA"/>
+          <w:lang w:val="fr-FR"/>
         </w:rPr>
       </w:pPr>
       <w:r>
         <w:rPr>
           <w:rFonts w:ascii="Times" w:hAnsi="Times"/>
           <w:color w:val="000000"/>
-          <w:lang w:val="en-CA"/>
+          <w:lang w:val="fr-FR"/>
         </w:rPr>
         <w:br/>
       </w:r>
@@ -96,7 +110,7 @@
         <w:rPr>
           <w:rFonts w:ascii="Times" w:hAnsi="Times"/>
           <w:color w:val="000000"/>
-          <w:lang w:val="en-CA"/>
+          <w:lang w:val="fr-FR"/>
         </w:rPr>
         <w:br/>
       </w:r>
@@ -104,7 +118,7 @@
         <w:rPr>
           <w:rFonts w:ascii="Times" w:hAnsi="Times"/>
           <w:color w:val="000000"/>
-          <w:lang w:val="en-CA"/>
+          <w:lang w:val="fr-FR"/>
         </w:rPr>
         <w:br/>
       </w:r>
@@ -116,7 +130,7 @@
         <w:rPr>
           <w:rFonts w:ascii="Times" w:hAnsi="Times"/>
           <w:color w:val="000000"/>
-          <w:lang w:val="en-CA"/>
+          <w:lang w:val="fr-FR"/>
         </w:rPr>
       </w:pPr>
     </w:p>
@@ -127,7 +141,7 @@
         <w:rPr>
           <w:rFonts w:ascii="Times" w:hAnsi="Times"/>
           <w:color w:val="000000"/>
-          <w:lang w:val="en-CA"/>
+          <w:lang w:val="fr-FR"/>
         </w:rPr>
       </w:pPr>
     </w:p>
@@ -138,7 +152,7 @@
         <w:rPr>
           <w:rFonts w:ascii="Times" w:hAnsi="Times"/>
           <w:color w:val="000000"/>
-          <w:lang w:val="en-CA"/>
+          <w:lang w:val="fr-FR"/>
         </w:rPr>
       </w:pPr>
     </w:p>
@@ -149,14 +163,14 @@
         <w:rPr>
           <w:rFonts w:ascii="Times" w:hAnsi="Times"/>
           <w:color w:val="000000"/>
-          <w:lang w:val="en-CA"/>
+          <w:lang w:val="fr-FR"/>
         </w:rPr>
       </w:pPr>
       <w:r>
         <w:rPr>
           <w:rFonts w:ascii="Times" w:hAnsi="Times"/>
           <w:color w:val="000000"/>
-          <w:lang w:val="en-CA"/>
+          <w:lang w:val="fr-FR"/>
         </w:rPr>
         <w:br/>
       </w:r>
@@ -164,7 +178,7 @@
         <w:rPr>
           <w:rFonts w:ascii="Times" w:hAnsi="Times"/>
           <w:color w:val="000000"/>
-          <w:lang w:val="en-CA"/>
+          <w:lang w:val="fr-FR"/>
         </w:rPr>
         <w:br/>
       </w:r>
@@ -177,7 +191,7 @@
           <w:color w:val="000000"/>
           <w:sz w:val="40"/>
           <w:szCs w:val="40"/>
-          <w:lang w:val="en-CA"/>
+          <w:lang w:val="fr-FR"/>
         </w:rPr>
       </w:pPr>
       <w:r>
@@ -188,10 +202,50 @@
           <w:color w:val="000000"/>
           <w:sz w:val="40"/>
           <w:szCs w:val="40"/>
-          <w:lang w:val="en-CA"/>
-        </w:rPr>
-        <w:t>SOEN 342 - Vision Document: Cypher</w:t>
-      </w:r>
+          <w:lang w:val="fr-FR"/>
+        </w:rPr>
+        <w:t xml:space="preserve">SOEN 342 - Vision </w:t>
+      </w:r>
+      <w:proofErr w:type="gramStart"/>
+      <w:r>
+        <w:rPr>
+          <w:rFonts w:ascii="Times" w:hAnsi="Times"/>
+          <w:b/>
+          <w:bCs/>
+          <w:color w:val="000000"/>
+          <w:sz w:val="40"/>
+          <w:szCs w:val="40"/>
+          <w:lang w:val="fr-FR"/>
+        </w:rPr>
+        <w:t>Document:</w:t>
+      </w:r>
+      <w:proofErr w:type="gramEnd"/>
+      <w:r>
+        <w:rPr>
+          <w:rFonts w:ascii="Times" w:hAnsi="Times"/>
+          <w:b/>
+          <w:bCs/>
+          <w:color w:val="000000"/>
+          <w:sz w:val="40"/>
+          <w:szCs w:val="40"/>
+          <w:lang w:val="fr-FR"/>
+        </w:rPr>
+        <w:t xml:space="preserve"> </w:t>
+      </w:r>
+      <w:proofErr w:type="spellStart"/>
+      <w:r>
+        <w:rPr>
+          <w:rFonts w:ascii="Times" w:hAnsi="Times"/>
+          <w:b/>
+          <w:bCs/>
+          <w:color w:val="000000"/>
+          <w:sz w:val="40"/>
+          <w:szCs w:val="40"/>
+          <w:lang w:val="fr-FR"/>
+        </w:rPr>
+        <w:t>Cypher</w:t>
+      </w:r>
+      <w:proofErr w:type="spellEnd"/>
     </w:p>
     <w:p>
       <w:pPr>
@@ -200,7 +254,7 @@
         <w:rPr>
           <w:rFonts w:ascii="Times" w:hAnsi="Times"/>
           <w:color w:val="000000"/>
-          <w:lang w:val="en-CA"/>
+          <w:lang w:val="fr-FR"/>
         </w:rPr>
       </w:pPr>
     </w:p>
@@ -524,98 +578,62 @@
           <w:color w:val="000000"/>
           <w:lang w:val="en-CA"/>
         </w:rPr>
-        <w:t xml:space="preserve">Wassim </w:t>
-      </w:r>
-      <w:proofErr w:type="spellStart"/>
-      <w:r>
+        <w:t>Wassim Nijaoui - 40121366 - Nijaoui-Wassim</w:t>
+      </w:r>
+    </w:p>
+    <w:p>
+      <w:pPr>
+        <w:jc w:val="center"/>
         <w:rPr>
           <w:rFonts w:ascii="Times" w:hAnsi="Times"/>
           <w:color w:val="000000"/>
           <w:lang w:val="en-CA"/>
         </w:rPr>
-        <w:t>Nijaoui</w:t>
-      </w:r>
-      <w:proofErr w:type="spellEnd"/>
+      </w:pPr>
+      <w:proofErr w:type="spellStart"/>
       <w:r>
         <w:rPr>
           <w:rFonts w:ascii="Times" w:hAnsi="Times"/>
           <w:color w:val="000000"/>
           <w:lang w:val="en-CA"/>
         </w:rPr>
-        <w:t xml:space="preserve"> - 40121366 - </w:t>
-      </w:r>
-      <w:proofErr w:type="spellStart"/>
+        <w:t>Haris</w:t>
+      </w:r>
+      <w:proofErr w:type="spellEnd"/>
       <w:r>
         <w:rPr>
           <w:rFonts w:ascii="Times" w:hAnsi="Times"/>
           <w:color w:val="000000"/>
           <w:lang w:val="en-CA"/>
         </w:rPr>
-        <w:t>Nijaoui</w:t>
-      </w:r>
-      <w:proofErr w:type="spellEnd"/>
-      <w:r>
+        <w:t xml:space="preserve"> Mahmood - 40135271 - haris2055</w:t>
+      </w:r>
+    </w:p>
+    <w:p>
+      <w:pPr>
+        <w:jc w:val="center"/>
         <w:rPr>
           <w:rFonts w:ascii="Times" w:hAnsi="Times"/>
           <w:color w:val="000000"/>
           <w:lang w:val="en-CA"/>
         </w:rPr>
-        <w:t>-Wassim</w:t>
-      </w:r>
-    </w:p>
-    <w:p>
-      <w:pPr>
-        <w:jc w:val="center"/>
+      </w:pPr>
+      <w:proofErr w:type="spellStart"/>
+      <w:r>
         <w:rPr>
           <w:rFonts w:ascii="Times" w:hAnsi="Times"/>
           <w:color w:val="000000"/>
           <w:lang w:val="en-CA"/>
         </w:rPr>
-      </w:pPr>
-      <w:proofErr w:type="spellStart"/>
+        <w:t>Ziyi</w:t>
+      </w:r>
+      <w:proofErr w:type="spellEnd"/>
       <w:r>
         <w:rPr>
           <w:rFonts w:ascii="Times" w:hAnsi="Times"/>
           <w:color w:val="000000"/>
           <w:lang w:val="en-CA"/>
         </w:rPr>
-        <w:t>Haris</w:t>
-      </w:r>
-      <w:proofErr w:type="spellEnd"/>
-      <w:r>
-        <w:rPr>
-          <w:rFonts w:ascii="Times" w:hAnsi="Times"/>
-          <w:color w:val="000000"/>
-          <w:lang w:val="en-CA"/>
-        </w:rPr>
-        <w:t xml:space="preserve"> Mahmood - 40135271 - haris2055</w:t>
-      </w:r>
-    </w:p>
-    <w:p>
-      <w:pPr>
-        <w:jc w:val="center"/>
-        <w:rPr>
-          <w:rFonts w:ascii="Times" w:hAnsi="Times"/>
-          <w:color w:val="000000"/>
-          <w:lang w:val="en-CA"/>
-        </w:rPr>
-      </w:pPr>
-      <w:proofErr w:type="spellStart"/>
-      <w:r>
-        <w:rPr>
-          <w:rFonts w:ascii="Times" w:hAnsi="Times"/>
-          <w:color w:val="000000"/>
-          <w:lang w:val="en-CA"/>
-        </w:rPr>
-        <w:t>Ziyi</w:t>
-      </w:r>
-      <w:proofErr w:type="spellEnd"/>
-      <w:r>
-        <w:rPr>
-          <w:rFonts w:ascii="Times" w:hAnsi="Times"/>
-          <w:color w:val="000000"/>
-          <w:lang w:val="en-CA"/>
-        </w:rPr>
         <w:t xml:space="preserve"> Wang - 40167122 - Zeebruh326</w:t>
       </w:r>
     </w:p>
@@ -676,13 +694,16 @@
     </w:p>
     <w:p>
       <w:pPr>
-        <w:pStyle w:val="Title"/>
+        <w:pStyle w:val="Titre"/>
         <w:jc w:val="left"/>
-      </w:pPr>
-    </w:p>
-    <w:p>
-      <w:pPr>
-        <w:pStyle w:val="Heading1"/>
+        <w:rPr>
+          <w:lang w:val="fr-FR"/>
+        </w:rPr>
+      </w:pPr>
+    </w:p>
+    <w:p>
+      <w:pPr>
+        <w:pStyle w:val="Titre1"/>
         <w:numPr>
           <w:ilvl w:val="0"/>
           <w:numId w:val="1"/>
@@ -876,7 +897,7 @@
     </w:p>
     <w:p>
       <w:pPr>
-        <w:pStyle w:val="Heading2"/>
+        <w:pStyle w:val="Titre2"/>
         <w:keepNext w:val="0"/>
         <w:numPr>
           <w:ilvl w:val="1"/>
@@ -942,7 +963,7 @@
       <w:hyperlink r:id="rId7" w:history="1">
         <w:r>
           <w:rPr>
-            <w:rStyle w:val="Hyperlink"/>
+            <w:rStyle w:val="Lienhypertexte"/>
           </w:rPr>
           <w:t>https://moodle.concordia.ca/moodle/pluginfile.php/5662124/mod_folder/content/0/tutorial2.pdf?forcedownload=1</w:t>
         </w:r>
@@ -958,7 +979,7 @@
     </w:p>
     <w:p>
       <w:pPr>
-        <w:pStyle w:val="Heading1"/>
+        <w:pStyle w:val="Titre1"/>
         <w:numPr>
           <w:ilvl w:val="0"/>
           <w:numId w:val="1"/>
@@ -971,7 +992,7 @@
     <w:p/>
     <w:p>
       <w:pPr>
-        <w:pStyle w:val="Heading2"/>
+        <w:pStyle w:val="Titre2"/>
         <w:numPr>
           <w:ilvl w:val="1"/>
           <w:numId w:val="1"/>
@@ -1325,7 +1346,7 @@
     </w:tbl>
     <w:p>
       <w:pPr>
-        <w:pStyle w:val="Heading2"/>
+        <w:pStyle w:val="Titre2"/>
         <w:ind w:firstLine="0"/>
       </w:pPr>
     </w:p>
@@ -1337,7 +1358,7 @@
     <w:p/>
     <w:p>
       <w:pPr>
-        <w:pStyle w:val="Heading2"/>
+        <w:pStyle w:val="Titre2"/>
         <w:numPr>
           <w:ilvl w:val="1"/>
           <w:numId w:val="1"/>
@@ -1919,7 +1940,7 @@
     </w:tbl>
     <w:p>
       <w:pPr>
-        <w:pStyle w:val="Heading1"/>
+        <w:pStyle w:val="Titre1"/>
         <w:numPr>
           <w:ilvl w:val="0"/>
           <w:numId w:val="1"/>
@@ -1936,7 +1957,7 @@
     <w:p/>
     <w:p>
       <w:pPr>
-        <w:pStyle w:val="Heading2"/>
+        <w:pStyle w:val="Titre2"/>
         <w:numPr>
           <w:ilvl w:val="1"/>
           <w:numId w:val="1"/>
@@ -3720,21 +3741,7 @@
               <w:rPr>
                 <w:rFonts w:ascii="Times" w:hAnsi="Times"/>
               </w:rPr>
-              <w:t xml:space="preserve">, Wassim </w:t>
-            </w:r>
-            <w:proofErr w:type="spellStart"/>
-            <w:r>
-              <w:rPr>
-                <w:rFonts w:ascii="Times" w:hAnsi="Times"/>
-              </w:rPr>
-              <w:t>Nijaoui</w:t>
-            </w:r>
-            <w:proofErr w:type="spellEnd"/>
-            <w:r>
-              <w:rPr>
-                <w:rFonts w:ascii="Times" w:hAnsi="Times"/>
-              </w:rPr>
-              <w:t xml:space="preserve">, </w:t>
+              <w:t xml:space="preserve">, Wassim Nijaoui, </w:t>
             </w:r>
             <w:proofErr w:type="spellStart"/>
             <w:r>
@@ -3847,7 +3854,7 @@
     </w:tbl>
     <w:p>
       <w:pPr>
-        <w:pStyle w:val="Heading2"/>
+        <w:pStyle w:val="Titre2"/>
         <w:numPr>
           <w:ilvl w:val="1"/>
           <w:numId w:val="1"/>
@@ -4255,7 +4262,7 @@
           </w:tcPr>
           <w:p>
             <w:pPr>
-              <w:pStyle w:val="ListParagraph"/>
+              <w:pStyle w:val="Paragraphedeliste"/>
               <w:numPr>
                 <w:ilvl w:val="0"/>
                 <w:numId w:val="4"/>
@@ -4472,7 +4479,7 @@
           </w:tcPr>
           <w:p>
             <w:pPr>
-              <w:pStyle w:val="ListParagraph"/>
+              <w:pStyle w:val="Paragraphedeliste"/>
               <w:numPr>
                 <w:ilvl w:val="0"/>
                 <w:numId w:val="5"/>
@@ -4484,12 +4491,12 @@
           </w:p>
           <w:p>
             <w:pPr>
-              <w:pStyle w:val="ListParagraph"/>
-            </w:pPr>
-          </w:p>
-          <w:p>
-            <w:pPr>
-              <w:pStyle w:val="ListParagraph"/>
+              <w:pStyle w:val="Paragraphedeliste"/>
+            </w:pPr>
+          </w:p>
+          <w:p>
+            <w:pPr>
+              <w:pStyle w:val="Paragraphedeliste"/>
               <w:numPr>
                 <w:ilvl w:val="0"/>
                 <w:numId w:val="5"/>
@@ -4501,12 +4508,12 @@
           </w:p>
           <w:p>
             <w:pPr>
-              <w:pStyle w:val="ListParagraph"/>
-            </w:pPr>
-          </w:p>
-          <w:p>
-            <w:pPr>
-              <w:pStyle w:val="ListParagraph"/>
+              <w:pStyle w:val="Paragraphedeliste"/>
+            </w:pPr>
+          </w:p>
+          <w:p>
+            <w:pPr>
+              <w:pStyle w:val="Paragraphedeliste"/>
               <w:numPr>
                 <w:ilvl w:val="0"/>
                 <w:numId w:val="5"/>
@@ -4644,7 +4651,7 @@
           </w:tcPr>
           <w:p>
             <w:pPr>
-              <w:pStyle w:val="ListParagraph"/>
+              <w:pStyle w:val="Paragraphedeliste"/>
               <w:numPr>
                 <w:ilvl w:val="0"/>
                 <w:numId w:val="6"/>
@@ -4666,7 +4673,7 @@
           </w:p>
           <w:p>
             <w:pPr>
-              <w:pStyle w:val="ListParagraph"/>
+              <w:pStyle w:val="Paragraphedeliste"/>
               <w:rPr>
                 <w:rFonts w:ascii="Times" w:hAnsi="Times"/>
                 <w:sz w:val="22"/>
@@ -4676,7 +4683,7 @@
           </w:p>
           <w:p>
             <w:pPr>
-              <w:pStyle w:val="ListParagraph"/>
+              <w:pStyle w:val="Paragraphedeliste"/>
               <w:numPr>
                 <w:ilvl w:val="0"/>
                 <w:numId w:val="6"/>
@@ -4698,7 +4705,7 @@
           </w:p>
           <w:p>
             <w:pPr>
-              <w:pStyle w:val="ListParagraph"/>
+              <w:pStyle w:val="Paragraphedeliste"/>
               <w:rPr>
                 <w:rFonts w:ascii="Times" w:hAnsi="Times"/>
                 <w:sz w:val="22"/>
@@ -4708,7 +4715,7 @@
           </w:p>
           <w:p>
             <w:pPr>
-              <w:pStyle w:val="ListParagraph"/>
+              <w:pStyle w:val="Paragraphedeliste"/>
               <w:numPr>
                 <w:ilvl w:val="0"/>
                 <w:numId w:val="6"/>
@@ -4738,7 +4745,7 @@
           </w:p>
           <w:p>
             <w:pPr>
-              <w:pStyle w:val="ListParagraph"/>
+              <w:pStyle w:val="Paragraphedeliste"/>
               <w:rPr>
                 <w:rFonts w:ascii="Times" w:hAnsi="Times"/>
                 <w:sz w:val="22"/>
@@ -4748,7 +4755,7 @@
           </w:p>
           <w:p>
             <w:pPr>
-              <w:pStyle w:val="ListParagraph"/>
+              <w:pStyle w:val="Paragraphedeliste"/>
               <w:numPr>
                 <w:ilvl w:val="0"/>
                 <w:numId w:val="6"/>
@@ -4827,7 +4834,7 @@
     </w:tbl>
     <w:p>
       <w:pPr>
-        <w:pStyle w:val="Heading2"/>
+        <w:pStyle w:val="Titre2"/>
       </w:pPr>
     </w:p>
     <w:p/>
@@ -4839,7 +4846,7 @@
     <w:p/>
     <w:p>
       <w:pPr>
-        <w:pStyle w:val="Heading2"/>
+        <w:pStyle w:val="Titre2"/>
         <w:numPr>
           <w:ilvl w:val="1"/>
           <w:numId w:val="1"/>
@@ -4860,7 +4867,7 @@
     </w:p>
     <w:p>
       <w:pPr>
-        <w:pStyle w:val="Heading2"/>
+        <w:pStyle w:val="Titre2"/>
         <w:ind w:firstLine="144"/>
         <w:rPr>
           <w:rFonts w:ascii="Times" w:hAnsi="Times"/>
@@ -5083,7 +5090,7 @@
     </w:p>
     <w:p>
       <w:pPr>
-        <w:pStyle w:val="Heading2"/>
+        <w:pStyle w:val="Titre2"/>
         <w:ind w:firstLine="144"/>
         <w:rPr>
           <w:rFonts w:ascii="Times" w:hAnsi="Times"/>
@@ -5106,7 +5113,7 @@
     </w:p>
     <w:p>
       <w:pPr>
-        <w:pStyle w:val="Heading2"/>
+        <w:pStyle w:val="Titre2"/>
         <w:ind w:firstLine="144"/>
         <w:rPr>
           <w:rFonts w:ascii="Times" w:hAnsi="Times"/>
@@ -5299,7 +5306,7 @@
     </w:p>
     <w:p>
       <w:pPr>
-        <w:pStyle w:val="Heading2"/>
+        <w:pStyle w:val="Titre2"/>
         <w:ind w:firstLine="144"/>
         <w:rPr>
           <w:rFonts w:ascii="Times" w:hAnsi="Times"/>
@@ -5339,7 +5346,7 @@
     </w:p>
     <w:p>
       <w:pPr>
-        <w:pStyle w:val="Heading2"/>
+        <w:pStyle w:val="Titre2"/>
         <w:ind w:firstLine="144"/>
         <w:rPr>
           <w:rFonts w:ascii="Times" w:hAnsi="Times"/>
@@ -5402,7 +5409,7 @@
     </w:p>
     <w:p>
       <w:pPr>
-        <w:pStyle w:val="Heading2"/>
+        <w:pStyle w:val="Titre2"/>
         <w:rPr>
           <w:rFonts w:ascii="Times" w:hAnsi="Times"/>
           <w:b w:val="0"/>
@@ -5475,7 +5482,7 @@
     </w:p>
     <w:p>
       <w:pPr>
-        <w:pStyle w:val="Heading2"/>
+        <w:pStyle w:val="Titre2"/>
         <w:ind w:firstLine="144"/>
         <w:rPr>
           <w:rFonts w:ascii="Times" w:hAnsi="Times"/>
@@ -5655,7 +5662,7 @@
     </w:p>
     <w:p>
       <w:pPr>
-        <w:pStyle w:val="Heading2"/>
+        <w:pStyle w:val="Titre2"/>
         <w:ind w:left="0" w:firstLine="0"/>
         <w:rPr>
           <w:sz w:val="24"/>
@@ -6860,7 +6867,7 @@
     </w:p>
     <w:p>
       <w:pPr>
-        <w:pStyle w:val="Heading1"/>
+        <w:pStyle w:val="Titre1"/>
         <w:numPr>
           <w:ilvl w:val="0"/>
           <w:numId w:val="1"/>
@@ -6874,7 +6881,7 @@
     <w:p/>
     <w:p>
       <w:pPr>
-        <w:pStyle w:val="Heading2"/>
+        <w:pStyle w:val="Titre2"/>
         <w:numPr>
           <w:ilvl w:val="1"/>
           <w:numId w:val="1"/>
@@ -7219,7 +7226,7 @@
     </w:p>
     <w:p>
       <w:pPr>
-        <w:pStyle w:val="Heading2"/>
+        <w:pStyle w:val="Titre2"/>
         <w:numPr>
           <w:ilvl w:val="1"/>
           <w:numId w:val="1"/>
@@ -7791,7 +7798,7 @@
     </w:p>
     <w:p>
       <w:pPr>
-        <w:pStyle w:val="Heading1"/>
+        <w:pStyle w:val="Titre1"/>
         <w:numPr>
           <w:ilvl w:val="0"/>
           <w:numId w:val="1"/>
@@ -7808,7 +7815,7 @@
     <w:p/>
     <w:p>
       <w:pPr>
-        <w:pStyle w:val="Heading1"/>
+        <w:pStyle w:val="Titre1"/>
         <w:numPr>
           <w:ilvl w:val="1"/>
           <w:numId w:val="1"/>
@@ -10296,7 +10303,7 @@
     </w:p>
     <w:p>
       <w:pPr>
-        <w:pStyle w:val="Heading1"/>
+        <w:pStyle w:val="Titre1"/>
         <w:numPr>
           <w:ilvl w:val="1"/>
           <w:numId w:val="1"/>
@@ -11534,7 +11541,7 @@
     <w:p/>
     <w:p>
       <w:pPr>
-        <w:pStyle w:val="Heading1"/>
+        <w:pStyle w:val="Titre1"/>
         <w:numPr>
           <w:ilvl w:val="0"/>
           <w:numId w:val="1"/>
@@ -11548,7 +11555,7 @@
     <w:p/>
     <w:tbl>
       <w:tblPr>
-        <w:tblStyle w:val="TableGrid"/>
+        <w:tblStyle w:val="Grilledutableau"/>
         <w:tblW w:w="9694" w:type="dxa"/>
         <w:tblInd w:w="421" w:type="dxa"/>
         <w:tblLook w:val="04A0" w:firstRow="1" w:lastRow="0" w:firstColumn="1" w:lastColumn="0" w:noHBand="0" w:noVBand="1"/>
@@ -11856,7 +11863,7 @@
                 <w:sz w:val="20"/>
                 <w:szCs w:val="20"/>
               </w:rPr>
-              <w:t>Estimated Project Schedule</w:t>
+              <w:t>Fake accounts and robots</w:t>
             </w:r>
           </w:p>
         </w:tc>
@@ -11878,7 +11885,23 @@
                 <w:sz w:val="20"/>
                 <w:szCs w:val="20"/>
               </w:rPr>
-              <w:t>H: Over 3 months</w:t>
+              <w:t>M</w:t>
+            </w:r>
+            <w:r>
+              <w:rPr>
+                <w:rFonts w:ascii="Times New Roman" w:eastAsia="Times New Roman" w:hAnsi="Times New Roman" w:cs="Times New Roman"/>
+                <w:sz w:val="20"/>
+                <w:szCs w:val="20"/>
+              </w:rPr>
+              <w:t xml:space="preserve">: </w:t>
+            </w:r>
+            <w:r>
+              <w:rPr>
+                <w:rFonts w:ascii="Times New Roman" w:eastAsia="Times New Roman" w:hAnsi="Times New Roman" w:cs="Times New Roman"/>
+                <w:sz w:val="20"/>
+                <w:szCs w:val="20"/>
+              </w:rPr>
+              <w:t>Most companies suffer from this issue</w:t>
             </w:r>
           </w:p>
         </w:tc>
@@ -11900,7 +11923,7 @@
                 <w:sz w:val="20"/>
                 <w:szCs w:val="20"/>
               </w:rPr>
-              <w:t>Certainty</w:t>
+              <w:t>Somewhat likely</w:t>
             </w:r>
           </w:p>
         </w:tc>
@@ -11922,7 +11945,32 @@
                 <w:sz w:val="20"/>
                 <w:szCs w:val="20"/>
               </w:rPr>
-              <w:t>Created comprehensive project timeline with frequent baseline reviews</w:t>
+              <w:t>Create</w:t>
+            </w:r>
+            <w:r>
+              <w:rPr>
+                <w:rFonts w:ascii="Times New Roman" w:eastAsia="Times New Roman" w:hAnsi="Times New Roman" w:cs="Times New Roman"/>
+                <w:sz w:val="20"/>
+                <w:szCs w:val="20"/>
+              </w:rPr>
+              <w:t xml:space="preserve"> human checks at random intervals and points.</w:t>
+            </w:r>
+          </w:p>
+          <w:p>
+            <w:pPr>
+              <w:rPr>
+                <w:rFonts w:ascii="Times New Roman" w:eastAsia="Times New Roman" w:hAnsi="Times New Roman" w:cs="Times New Roman"/>
+                <w:sz w:val="20"/>
+                <w:szCs w:val="20"/>
+              </w:rPr>
+            </w:pPr>
+            <w:r>
+              <w:rPr>
+                <w:rFonts w:ascii="Times New Roman" w:eastAsia="Times New Roman" w:hAnsi="Times New Roman" w:cs="Times New Roman"/>
+                <w:sz w:val="20"/>
+                <w:szCs w:val="20"/>
+              </w:rPr>
+              <w:t>Monitor user’s activies</w:t>
             </w:r>
           </w:p>
         </w:tc>
@@ -11948,8 +11996,18 @@
                 <w:rFonts w:ascii="Times New Roman" w:eastAsia="Times New Roman" w:hAnsi="Times New Roman" w:cs="Times New Roman"/>
                 <w:sz w:val="20"/>
                 <w:szCs w:val="20"/>
-              </w:rPr>
-              <w:t>Team Size at Peak</w:t>
+                <w:lang w:val="en-US"/>
+              </w:rPr>
+              <w:t>Ransomware</w:t>
+            </w:r>
+            <w:r>
+              <w:rPr>
+                <w:rFonts w:ascii="Times New Roman" w:eastAsia="Times New Roman" w:hAnsi="Times New Roman" w:cs="Times New Roman"/>
+                <w:sz w:val="20"/>
+                <w:szCs w:val="20"/>
+                <w:lang w:val="en-US"/>
+              </w:rPr>
+              <w:t xml:space="preserve"> and phishing</w:t>
             </w:r>
           </w:p>
         </w:tc>
@@ -11971,7 +12029,23 @@
                 <w:sz w:val="20"/>
                 <w:szCs w:val="20"/>
               </w:rPr>
-              <w:t>H: 10 members</w:t>
+              <w:t>H</w:t>
+            </w:r>
+            <w:r>
+              <w:rPr>
+                <w:rFonts w:ascii="Times New Roman" w:eastAsia="Times New Roman" w:hAnsi="Times New Roman" w:cs="Times New Roman"/>
+                <w:sz w:val="20"/>
+                <w:szCs w:val="20"/>
+              </w:rPr>
+              <w:t xml:space="preserve">: </w:t>
+            </w:r>
+            <w:r>
+              <w:rPr>
+                <w:rFonts w:ascii="Times New Roman" w:eastAsia="Times New Roman" w:hAnsi="Times New Roman" w:cs="Times New Roman"/>
+                <w:sz w:val="20"/>
+                <w:szCs w:val="20"/>
+              </w:rPr>
+              <w:t>Multiple and new cybersecurity threats are used and invented weekly</w:t>
             </w:r>
           </w:p>
         </w:tc>
@@ -11993,7 +12067,7 @@
                 <w:sz w:val="20"/>
                 <w:szCs w:val="20"/>
               </w:rPr>
-              <w:t>Certainty</w:t>
+              <w:t>Somewhat likely</w:t>
             </w:r>
           </w:p>
         </w:tc>
@@ -12007,6 +12081,7 @@
                 <w:rFonts w:ascii="Times New Roman" w:eastAsia="Times New Roman" w:hAnsi="Times New Roman" w:cs="Times New Roman"/>
                 <w:sz w:val="20"/>
                 <w:szCs w:val="20"/>
+                <w:lang w:val="en-US"/>
               </w:rPr>
             </w:pPr>
             <w:r>
@@ -12014,8 +12089,53 @@
                 <w:rFonts w:ascii="Times New Roman" w:eastAsia="Times New Roman" w:hAnsi="Times New Roman" w:cs="Times New Roman"/>
                 <w:sz w:val="20"/>
                 <w:szCs w:val="20"/>
-              </w:rPr>
-              <w:t>Comprehensive communications plan, frequent meetings, tight project management oversight</w:t>
+                <w:lang w:val="en-US"/>
+              </w:rPr>
+              <w:t>Cybersecurity</w:t>
+            </w:r>
+            <w:r>
+              <w:rPr>
+                <w:rFonts w:ascii="Times New Roman" w:eastAsia="Times New Roman" w:hAnsi="Times New Roman" w:cs="Times New Roman"/>
+                <w:sz w:val="20"/>
+                <w:szCs w:val="20"/>
+                <w:lang w:val="en-US"/>
+              </w:rPr>
+              <w:t xml:space="preserve"> awareness training for members</w:t>
+            </w:r>
+          </w:p>
+          <w:p>
+            <w:pPr>
+              <w:rPr>
+                <w:rFonts w:ascii="Times New Roman" w:eastAsia="Times New Roman" w:hAnsi="Times New Roman" w:cs="Times New Roman"/>
+                <w:sz w:val="20"/>
+                <w:szCs w:val="20"/>
+              </w:rPr>
+            </w:pPr>
+            <w:r>
+              <w:rPr>
+                <w:rFonts w:ascii="Times New Roman" w:eastAsia="Times New Roman" w:hAnsi="Times New Roman" w:cs="Times New Roman"/>
+                <w:sz w:val="20"/>
+                <w:szCs w:val="20"/>
+              </w:rPr>
+              <w:t xml:space="preserve">Strict measures for passwords / renewing them </w:t>
+            </w:r>
+            <w:proofErr w:type="spellStart"/>
+            <w:r>
+              <w:rPr>
+                <w:rFonts w:ascii="Times New Roman" w:eastAsia="Times New Roman" w:hAnsi="Times New Roman" w:cs="Times New Roman"/>
+                <w:sz w:val="20"/>
+                <w:szCs w:val="20"/>
+              </w:rPr>
+              <w:t>ect</w:t>
+            </w:r>
+            <w:proofErr w:type="spellEnd"/>
+            <w:r>
+              <w:rPr>
+                <w:rFonts w:ascii="Times New Roman" w:eastAsia="Times New Roman" w:hAnsi="Times New Roman" w:cs="Times New Roman"/>
+                <w:sz w:val="20"/>
+                <w:szCs w:val="20"/>
+              </w:rPr>
+              <w:t>.</w:t>
             </w:r>
           </w:p>
         </w:tc>
@@ -12520,7 +12640,7 @@
     <w:p/>
     <w:p>
       <w:pPr>
-        <w:pStyle w:val="Heading1"/>
+        <w:pStyle w:val="Titre1"/>
         <w:numPr>
           <w:ilvl w:val="0"/>
           <w:numId w:val="1"/>
@@ -12651,7 +12771,7 @@
   <w:sdt>
     <w:sdtPr>
       <w:rPr>
-        <w:rStyle w:val="PageNumber"/>
+        <w:rStyle w:val="Numrodepage"/>
       </w:rPr>
       <w:id w:val="924685458"/>
       <w:docPartObj>
@@ -12662,27 +12782,27 @@
     <w:sdtContent>
       <w:p>
         <w:pPr>
-          <w:pStyle w:val="Footer"/>
+          <w:pStyle w:val="Pieddepage"/>
           <w:framePr w:wrap="none" w:vAnchor="text" w:hAnchor="margin" w:xAlign="center" w:y="1"/>
           <w:rPr>
-            <w:rStyle w:val="PageNumber"/>
+            <w:rStyle w:val="Numrodepage"/>
           </w:rPr>
         </w:pPr>
         <w:r>
           <w:rPr>
-            <w:rStyle w:val="PageNumber"/>
+            <w:rStyle w:val="Numrodepage"/>
           </w:rPr>
           <w:fldChar w:fldCharType="begin"/>
         </w:r>
         <w:r>
           <w:rPr>
-            <w:rStyle w:val="PageNumber"/>
+            <w:rStyle w:val="Numrodepage"/>
           </w:rPr>
           <w:instrText xml:space="preserve"> PAGE </w:instrText>
         </w:r>
         <w:r>
           <w:rPr>
-            <w:rStyle w:val="PageNumber"/>
+            <w:rStyle w:val="Numrodepage"/>
           </w:rPr>
           <w:fldChar w:fldCharType="end"/>
         </w:r>
@@ -12691,7 +12811,7 @@
   </w:sdt>
   <w:p>
     <w:pPr>
-      <w:pStyle w:val="Footer"/>
+      <w:pStyle w:val="Pieddepage"/>
     </w:pPr>
   </w:p>
 </w:ftr>
@@ -12702,7 +12822,7 @@
   <w:sdt>
     <w:sdtPr>
       <w:rPr>
-        <w:rStyle w:val="PageNumber"/>
+        <w:rStyle w:val="Numrodepage"/>
       </w:rPr>
       <w:id w:val="1462075785"/>
       <w:docPartObj>
@@ -12713,40 +12833,40 @@
     <w:sdtContent>
       <w:p>
         <w:pPr>
-          <w:pStyle w:val="Footer"/>
+          <w:pStyle w:val="Pieddepage"/>
           <w:framePr w:wrap="none" w:vAnchor="text" w:hAnchor="margin" w:xAlign="center" w:y="1"/>
           <w:rPr>
-            <w:rStyle w:val="PageNumber"/>
+            <w:rStyle w:val="Numrodepage"/>
           </w:rPr>
         </w:pPr>
         <w:r>
           <w:rPr>
-            <w:rStyle w:val="PageNumber"/>
+            <w:rStyle w:val="Numrodepage"/>
           </w:rPr>
           <w:fldChar w:fldCharType="begin"/>
         </w:r>
         <w:r>
           <w:rPr>
-            <w:rStyle w:val="PageNumber"/>
+            <w:rStyle w:val="Numrodepage"/>
           </w:rPr>
           <w:instrText xml:space="preserve"> PAGE </w:instrText>
         </w:r>
         <w:r>
           <w:rPr>
-            <w:rStyle w:val="PageNumber"/>
+            <w:rStyle w:val="Numrodepage"/>
           </w:rPr>
           <w:fldChar w:fldCharType="separate"/>
         </w:r>
         <w:r>
           <w:rPr>
-            <w:rStyle w:val="PageNumber"/>
+            <w:rStyle w:val="Numrodepage"/>
             <w:noProof/>
           </w:rPr>
           <w:t>1</w:t>
         </w:r>
         <w:r>
           <w:rPr>
-            <w:rStyle w:val="PageNumber"/>
+            <w:rStyle w:val="Numrodepage"/>
           </w:rPr>
           <w:fldChar w:fldCharType="end"/>
         </w:r>
@@ -12765,7 +12885,7 @@
 <w:ftr xmlns:wpc="http://schemas.microsoft.com/office/word/2010/wordprocessingCanvas" xmlns:cx="http://schemas.microsoft.com/office/drawing/2014/chartex" xmlns:cx1="http://schemas.microsoft.com/office/drawing/2015/9/8/chartex" xmlns:cx2="http://schemas.microsoft.com/office/drawing/2015/10/21/chartex" xmlns:cx3="http://schemas.microsoft.com/office/drawing/2016/5/9/chartex" xmlns:cx4="http://schemas.microsoft.com/office/drawing/2016/5/10/chartex" xmlns:cx5="http://schemas.microsoft.com/office/drawing/2016/5/11/chartex" xmlns:cx6="http://schemas.microsoft.com/office/drawing/2016/5/12/chartex" xmlns:cx7="http://schemas.microsoft.com/office/drawing/2016/5/13/chartex" xmlns:cx8="http://schemas.microsoft.com/office/drawing/2016/5/14/chartex" xmlns:mc="http://schemas.openxmlformats.org/markup-compatibility/2006" xmlns:aink="http://schemas.microsoft.com/office/drawing/2016/ink" xmlns:am3d="http://schemas.microsoft.com/office/drawing/2017/model3d" xmlns:o="urn:schemas-microsoft-com:office:office" xmlns:oel="http://schemas.microsoft.com/office/2019/extlst" xmlns:r="http://schemas.openxmlformats.org/officeDocument/2006/relationships" xmlns:m="http://schemas.openxmlformats.org/officeDocument/2006/math" xmlns:v="urn:schemas-microsoft-com:vml" xmlns:wp14="http://schemas.microsoft.com/office/word/2010/wordprocessingDrawing" xmlns:wp="http://schemas.openxmlformats.org/drawingml/2006/wordprocessingDrawing" xmlns:w10="urn:schemas-microsoft-com:office:word" xmlns:w="http://schemas.openxmlformats.org/wordprocessingml/2006/main" xmlns:w14="http://schemas.microsoft.com/office/word/2010/wordml" xmlns:w15="http://schemas.microsoft.com/office/word/2012/wordml" xmlns:w16cex="http://schemas.microsoft.com/office/word/2018/wordml/cex" xmlns:w16cid="http://schemas.microsoft.com/office/word/2016/wordml/cid" xmlns:w16="http://schemas.microsoft.com/office/word/2018/wordml" xmlns:w16sdtdh="http://schemas.microsoft.com/office/word/2020/wordml/sdtdatahash" xmlns:w16se="http://schemas.microsoft.com/office/word/2015/wordml/symex" xmlns:wpg="http://schemas.microsoft.com/office/word/2010/wordprocessingGroup" xmlns:wpi="http://schemas.microsoft.com/office/word/2010/wordprocessingInk" xmlns:wne="http://schemas.microsoft.com/office/word/2006/wordml" xmlns:wps="http://schemas.microsoft.com/office/word/2010/wordprocessingShape" mc:Ignorable="w14 w15 w16se w16cid w16 w16cex w16sdtdh wp14">
   <w:p>
     <w:pPr>
-      <w:pStyle w:val="Footer"/>
+      <w:pStyle w:val="Pieddepage"/>
     </w:pPr>
   </w:p>
 </w:ftr>
@@ -12794,7 +12914,7 @@
 <w:hdr xmlns:wpc="http://schemas.microsoft.com/office/word/2010/wordprocessingCanvas" xmlns:cx="http://schemas.microsoft.com/office/drawing/2014/chartex" xmlns:cx1="http://schemas.microsoft.com/office/drawing/2015/9/8/chartex" xmlns:cx2="http://schemas.microsoft.com/office/drawing/2015/10/21/chartex" xmlns:cx3="http://schemas.microsoft.com/office/drawing/2016/5/9/chartex" xmlns:cx4="http://schemas.microsoft.com/office/drawing/2016/5/10/chartex" xmlns:cx5="http://schemas.microsoft.com/office/drawing/2016/5/11/chartex" xmlns:cx6="http://schemas.microsoft.com/office/drawing/2016/5/12/chartex" xmlns:cx7="http://schemas.microsoft.com/office/drawing/2016/5/13/chartex" xmlns:cx8="http://schemas.microsoft.com/office/drawing/2016/5/14/chartex" xmlns:mc="http://schemas.openxmlformats.org/markup-compatibility/2006" xmlns:aink="http://schemas.microsoft.com/office/drawing/2016/ink" xmlns:am3d="http://schemas.microsoft.com/office/drawing/2017/model3d" xmlns:o="urn:schemas-microsoft-com:office:office" xmlns:oel="http://schemas.microsoft.com/office/2019/extlst" xmlns:r="http://schemas.openxmlformats.org/officeDocument/2006/relationships" xmlns:m="http://schemas.openxmlformats.org/officeDocument/2006/math" xmlns:v="urn:schemas-microsoft-com:vml" xmlns:wp14="http://schemas.microsoft.com/office/word/2010/wordprocessingDrawing" xmlns:wp="http://schemas.openxmlformats.org/drawingml/2006/wordprocessingDrawing" xmlns:w10="urn:schemas-microsoft-com:office:word" xmlns:w="http://schemas.openxmlformats.org/wordprocessingml/2006/main" xmlns:w14="http://schemas.microsoft.com/office/word/2010/wordml" xmlns:w15="http://schemas.microsoft.com/office/word/2012/wordml" xmlns:w16cex="http://schemas.microsoft.com/office/word/2018/wordml/cex" xmlns:w16cid="http://schemas.microsoft.com/office/word/2016/wordml/cid" xmlns:w16="http://schemas.microsoft.com/office/word/2018/wordml" xmlns:w16sdtdh="http://schemas.microsoft.com/office/word/2020/wordml/sdtdatahash" xmlns:w16se="http://schemas.microsoft.com/office/word/2015/wordml/symex" xmlns:wpg="http://schemas.microsoft.com/office/word/2010/wordprocessingGroup" xmlns:wpi="http://schemas.microsoft.com/office/word/2010/wordprocessingInk" xmlns:wne="http://schemas.microsoft.com/office/word/2006/wordml" xmlns:wps="http://schemas.microsoft.com/office/word/2010/wordprocessingShape" mc:Ignorable="w14 w15 w16se w16cid w16 w16cex w16sdtdh wp14">
   <w:p>
     <w:pPr>
-      <w:pStyle w:val="Header"/>
+      <w:pStyle w:val="En-tte"/>
     </w:pPr>
   </w:p>
 </w:hdr>
@@ -12816,7 +12936,7 @@
 <w:hdr xmlns:wpc="http://schemas.microsoft.com/office/word/2010/wordprocessingCanvas" xmlns:cx="http://schemas.microsoft.com/office/drawing/2014/chartex" xmlns:cx1="http://schemas.microsoft.com/office/drawing/2015/9/8/chartex" xmlns:cx2="http://schemas.microsoft.com/office/drawing/2015/10/21/chartex" xmlns:cx3="http://schemas.microsoft.com/office/drawing/2016/5/9/chartex" xmlns:cx4="http://schemas.microsoft.com/office/drawing/2016/5/10/chartex" xmlns:cx5="http://schemas.microsoft.com/office/drawing/2016/5/11/chartex" xmlns:cx6="http://schemas.microsoft.com/office/drawing/2016/5/12/chartex" xmlns:cx7="http://schemas.microsoft.com/office/drawing/2016/5/13/chartex" xmlns:cx8="http://schemas.microsoft.com/office/drawing/2016/5/14/chartex" xmlns:mc="http://schemas.openxmlformats.org/markup-compatibility/2006" xmlns:aink="http://schemas.microsoft.com/office/drawing/2016/ink" xmlns:am3d="http://schemas.microsoft.com/office/drawing/2017/model3d" xmlns:o="urn:schemas-microsoft-com:office:office" xmlns:oel="http://schemas.microsoft.com/office/2019/extlst" xmlns:r="http://schemas.openxmlformats.org/officeDocument/2006/relationships" xmlns:m="http://schemas.openxmlformats.org/officeDocument/2006/math" xmlns:v="urn:schemas-microsoft-com:vml" xmlns:wp14="http://schemas.microsoft.com/office/word/2010/wordprocessingDrawing" xmlns:wp="http://schemas.openxmlformats.org/drawingml/2006/wordprocessingDrawing" xmlns:w10="urn:schemas-microsoft-com:office:word" xmlns:w="http://schemas.openxmlformats.org/wordprocessingml/2006/main" xmlns:w14="http://schemas.microsoft.com/office/word/2010/wordml" xmlns:w15="http://schemas.microsoft.com/office/word/2012/wordml" xmlns:w16cex="http://schemas.microsoft.com/office/word/2018/wordml/cex" xmlns:w16cid="http://schemas.microsoft.com/office/word/2016/wordml/cid" xmlns:w16="http://schemas.microsoft.com/office/word/2018/wordml" xmlns:w16sdtdh="http://schemas.microsoft.com/office/word/2020/wordml/sdtdatahash" xmlns:w16se="http://schemas.microsoft.com/office/word/2015/wordml/symex" xmlns:wpg="http://schemas.microsoft.com/office/word/2010/wordprocessingGroup" xmlns:wpi="http://schemas.microsoft.com/office/word/2010/wordprocessingInk" xmlns:wne="http://schemas.microsoft.com/office/word/2006/wordml" xmlns:wps="http://schemas.microsoft.com/office/word/2010/wordprocessingShape" mc:Ignorable="w14 w15 w16se w16cid w16 w16cex w16sdtdh wp14">
   <w:p>
     <w:pPr>
-      <w:pStyle w:val="Header"/>
+      <w:pStyle w:val="En-tte"/>
     </w:pPr>
   </w:p>
 </w:hdr>
@@ -20193,7 +20313,7 @@
     <w:name w:val="Normal"/>
     <w:qFormat/>
   </w:style>
-  <w:style w:type="paragraph" w:styleId="Heading1">
+  <w:style w:type="paragraph" w:styleId="Titre1">
     <w:name w:val="heading 1"/>
     <w:basedOn w:val="Normal"/>
     <w:next w:val="Normal"/>
@@ -20210,7 +20330,7 @@
       <w:b/>
     </w:rPr>
   </w:style>
-  <w:style w:type="paragraph" w:styleId="Heading2">
+  <w:style w:type="paragraph" w:styleId="Titre2">
     <w:name w:val="heading 2"/>
     <w:basedOn w:val="Normal"/>
     <w:next w:val="Normal"/>
@@ -20230,7 +20350,7 @@
       <w:szCs w:val="20"/>
     </w:rPr>
   </w:style>
-  <w:style w:type="paragraph" w:styleId="Heading3">
+  <w:style w:type="paragraph" w:styleId="Titre3">
     <w:name w:val="heading 3"/>
     <w:basedOn w:val="Normal"/>
     <w:next w:val="Normal"/>
@@ -20251,7 +20371,7 @@
       <w:szCs w:val="26"/>
     </w:rPr>
   </w:style>
-  <w:style w:type="paragraph" w:styleId="Heading4">
+  <w:style w:type="paragraph" w:styleId="Titre4">
     <w:name w:val="heading 4"/>
     <w:basedOn w:val="Normal"/>
     <w:next w:val="Normal"/>
@@ -20271,7 +20391,7 @@
       <w:szCs w:val="28"/>
     </w:rPr>
   </w:style>
-  <w:style w:type="paragraph" w:styleId="Heading5">
+  <w:style w:type="paragraph" w:styleId="Titre5">
     <w:name w:val="heading 5"/>
     <w:basedOn w:val="Normal"/>
     <w:next w:val="Normal"/>
@@ -20291,7 +20411,7 @@
       <w:szCs w:val="26"/>
     </w:rPr>
   </w:style>
-  <w:style w:type="paragraph" w:styleId="Heading6">
+  <w:style w:type="paragraph" w:styleId="Titre6">
     <w:name w:val="heading 6"/>
     <w:basedOn w:val="Normal"/>
     <w:next w:val="Normal"/>
@@ -20310,13 +20430,12 @@
       <w:szCs w:val="22"/>
     </w:rPr>
   </w:style>
-  <w:style w:type="character" w:default="1" w:styleId="DefaultParagraphFont">
+  <w:style w:type="character" w:default="1" w:styleId="Policepardfaut">
     <w:name w:val="Default Paragraph Font"/>
     <w:uiPriority w:val="1"/>
-    <w:semiHidden/>
     <w:unhideWhenUsed/>
   </w:style>
-  <w:style w:type="table" w:default="1" w:styleId="TableNormal">
+  <w:style w:type="table" w:default="1" w:styleId="TableauNormal">
     <w:name w:val="Normal Table"/>
     <w:uiPriority w:val="99"/>
     <w:semiHidden/>
@@ -20331,13 +20450,13 @@
       </w:tblCellMar>
     </w:tblPr>
   </w:style>
-  <w:style w:type="numbering" w:default="1" w:styleId="NoList">
+  <w:style w:type="numbering" w:default="1" w:styleId="Aucuneliste">
     <w:name w:val="No List"/>
     <w:uiPriority w:val="99"/>
     <w:semiHidden/>
     <w:unhideWhenUsed/>
   </w:style>
-  <w:style w:type="paragraph" w:styleId="Title">
+  <w:style w:type="paragraph" w:styleId="Titre">
     <w:name w:val="Title"/>
     <w:basedOn w:val="Normal"/>
     <w:next w:val="Normal"/>
@@ -20353,7 +20472,7 @@
       <w:szCs w:val="36"/>
     </w:rPr>
   </w:style>
-  <w:style w:type="paragraph" w:styleId="Subtitle">
+  <w:style w:type="paragraph" w:styleId="Sous-titre">
     <w:name w:val="Subtitle"/>
     <w:basedOn w:val="Normal"/>
     <w:next w:val="Normal"/>
@@ -20372,7 +20491,7 @@
     </w:rPr>
   </w:style>
   <w:style w:type="table" w:customStyle="1" w:styleId="a">
-    <w:basedOn w:val="TableNormal"/>
+    <w:basedOn w:val="TableauNormal"/>
     <w:tblPr>
       <w:tblStyleRowBandSize w:val="1"/>
       <w:tblStyleColBandSize w:val="1"/>
@@ -20383,7 +20502,7 @@
     </w:tblPr>
   </w:style>
   <w:style w:type="table" w:customStyle="1" w:styleId="a0">
-    <w:basedOn w:val="TableNormal"/>
+    <w:basedOn w:val="TableauNormal"/>
     <w:tblPr>
       <w:tblStyleRowBandSize w:val="1"/>
       <w:tblStyleColBandSize w:val="1"/>
@@ -20394,7 +20513,7 @@
     </w:tblPr>
   </w:style>
   <w:style w:type="table" w:customStyle="1" w:styleId="a1">
-    <w:basedOn w:val="TableNormal"/>
+    <w:basedOn w:val="TableauNormal"/>
     <w:tblPr>
       <w:tblStyleRowBandSize w:val="1"/>
       <w:tblStyleColBandSize w:val="1"/>
@@ -20405,7 +20524,7 @@
     </w:tblPr>
   </w:style>
   <w:style w:type="table" w:customStyle="1" w:styleId="a2">
-    <w:basedOn w:val="TableNormal"/>
+    <w:basedOn w:val="TableauNormal"/>
     <w:tblPr>
       <w:tblStyleRowBandSize w:val="1"/>
       <w:tblStyleColBandSize w:val="1"/>
@@ -20416,7 +20535,7 @@
     </w:tblPr>
   </w:style>
   <w:style w:type="table" w:customStyle="1" w:styleId="a3">
-    <w:basedOn w:val="TableNormal"/>
+    <w:basedOn w:val="TableauNormal"/>
     <w:tblPr>
       <w:tblStyleRowBandSize w:val="1"/>
       <w:tblStyleColBandSize w:val="1"/>
@@ -20427,7 +20546,7 @@
     </w:tblPr>
   </w:style>
   <w:style w:type="table" w:customStyle="1" w:styleId="a4">
-    <w:basedOn w:val="TableNormal"/>
+    <w:basedOn w:val="TableauNormal"/>
     <w:tblPr>
       <w:tblStyleRowBandSize w:val="1"/>
       <w:tblStyleColBandSize w:val="1"/>
@@ -20437,10 +20556,10 @@
       </w:tblCellMar>
     </w:tblPr>
   </w:style>
-  <w:style w:type="paragraph" w:styleId="Header">
+  <w:style w:type="paragraph" w:styleId="En-tte">
     <w:name w:val="header"/>
     <w:basedOn w:val="Normal"/>
-    <w:link w:val="HeaderChar"/>
+    <w:link w:val="En-tteCar"/>
     <w:uiPriority w:val="99"/>
     <w:unhideWhenUsed/>
     <w:rsid w:val="007173EB"/>
@@ -20451,17 +20570,17 @@
       </w:tabs>
     </w:pPr>
   </w:style>
-  <w:style w:type="character" w:customStyle="1" w:styleId="HeaderChar">
-    <w:name w:val="Header Char"/>
-    <w:basedOn w:val="DefaultParagraphFont"/>
-    <w:link w:val="Header"/>
+  <w:style w:type="character" w:customStyle="1" w:styleId="En-tteCar">
+    <w:name w:val="En-tête Car"/>
+    <w:basedOn w:val="Policepardfaut"/>
+    <w:link w:val="En-tte"/>
     <w:uiPriority w:val="99"/>
     <w:rsid w:val="007173EB"/>
   </w:style>
-  <w:style w:type="paragraph" w:styleId="Footer">
+  <w:style w:type="paragraph" w:styleId="Pieddepage">
     <w:name w:val="footer"/>
     <w:basedOn w:val="Normal"/>
-    <w:link w:val="FooterChar"/>
+    <w:link w:val="PieddepageCar"/>
     <w:uiPriority w:val="99"/>
     <w:unhideWhenUsed/>
     <w:rsid w:val="007173EB"/>
@@ -20472,14 +20591,14 @@
       </w:tabs>
     </w:pPr>
   </w:style>
-  <w:style w:type="character" w:customStyle="1" w:styleId="FooterChar">
-    <w:name w:val="Footer Char"/>
-    <w:basedOn w:val="DefaultParagraphFont"/>
-    <w:link w:val="Footer"/>
+  <w:style w:type="character" w:customStyle="1" w:styleId="PieddepageCar">
+    <w:name w:val="Pied de page Car"/>
+    <w:basedOn w:val="Policepardfaut"/>
+    <w:link w:val="Pieddepage"/>
     <w:uiPriority w:val="99"/>
     <w:rsid w:val="007173EB"/>
   </w:style>
-  <w:style w:type="paragraph" w:styleId="ListParagraph">
+  <w:style w:type="paragraph" w:styleId="Paragraphedeliste">
     <w:name w:val="List Paragraph"/>
     <w:basedOn w:val="Normal"/>
     <w:uiPriority w:val="34"/>
@@ -20503,9 +20622,9 @@
       <w:lang w:val="en-CA"/>
     </w:rPr>
   </w:style>
-  <w:style w:type="table" w:styleId="TableGrid">
+  <w:style w:type="table" w:styleId="Grilledutableau">
     <w:name w:val="Table Grid"/>
-    <w:basedOn w:val="TableNormal"/>
+    <w:basedOn w:val="TableauNormal"/>
     <w:uiPriority w:val="39"/>
     <w:rsid w:val="006E7297"/>
     <w:rPr>
@@ -20525,17 +20644,17 @@
       </w:tblBorders>
     </w:tblPr>
   </w:style>
-  <w:style w:type="character" w:styleId="PageNumber">
+  <w:style w:type="character" w:styleId="Numrodepage">
     <w:name w:val="page number"/>
-    <w:basedOn w:val="DefaultParagraphFont"/>
+    <w:basedOn w:val="Policepardfaut"/>
     <w:uiPriority w:val="99"/>
     <w:semiHidden/>
     <w:unhideWhenUsed/>
     <w:rsid w:val="00E5311A"/>
   </w:style>
-  <w:style w:type="character" w:styleId="Hyperlink">
+  <w:style w:type="character" w:styleId="Lienhypertexte">
     <w:name w:val="Hyperlink"/>
-    <w:basedOn w:val="DefaultParagraphFont"/>
+    <w:basedOn w:val="Policepardfaut"/>
     <w:uiPriority w:val="99"/>
     <w:unhideWhenUsed/>
     <w:rsid w:val="001D66C6"/>
@@ -20544,9 +20663,9 @@
       <w:u w:val="single"/>
     </w:rPr>
   </w:style>
-  <w:style w:type="character" w:styleId="UnresolvedMention">
+  <w:style w:type="character" w:styleId="Mentionnonrsolue">
     <w:name w:val="Unresolved Mention"/>
-    <w:basedOn w:val="DefaultParagraphFont"/>
+    <w:basedOn w:val="Policepardfaut"/>
     <w:uiPriority w:val="99"/>
     <w:semiHidden/>
     <w:unhideWhenUsed/>
@@ -20556,9 +20675,9 @@
       <w:shd w:val="clear" w:color="auto" w:fill="E1DFDD"/>
     </w:rPr>
   </w:style>
-  <w:style w:type="character" w:styleId="FollowedHyperlink">
+  <w:style w:type="character" w:styleId="Lienhypertextesuivivisit">
     <w:name w:val="FollowedHyperlink"/>
-    <w:basedOn w:val="DefaultParagraphFont"/>
+    <w:basedOn w:val="Policepardfaut"/>
     <w:uiPriority w:val="99"/>
     <w:semiHidden/>
     <w:unhideWhenUsed/>

</xml_diff>